<commit_message>
change task 7 algo
</commit_message>
<xml_diff>
--- a/task7/task_7_q_3.docx
+++ b/task7/task_7_q_3.docx
@@ -6,7 +6,6 @@
       <w:pPr>
         <w:bidi/>
         <w:rPr>
-          <w:rFonts w:hint="cs"/>
           <w:rtl/>
         </w:rPr>
       </w:pPr>
@@ -264,7 +263,47 @@
           <w:rFonts w:hint="cs"/>
           <w:rtl/>
         </w:rPr>
-        <w:t>לכן אם יש בשאלה שלנו רק חפץ אחד ו</w:t>
+        <w:t xml:space="preserve">נראה כי כדי לקבל את התועלת המקסימאלית אצל השחקן הראשון </w:t>
+      </w:r>
+      <w:r>
+        <w:rPr>
+          <w:rFonts w:hint="cs"/>
+          <w:rtl/>
+        </w:rPr>
+        <w:t>לפי הערך האמיתי שהיה לו,</w:t>
+      </w:r>
+      <w:r>
+        <w:rPr>
+          <w:rtl/>
+        </w:rPr>
+        <w:br/>
+      </w:r>
+      <w:r>
+        <w:rPr>
+          <w:rFonts w:hint="cs"/>
+          <w:rtl/>
+        </w:rPr>
+        <w:t>נקבע את דרך הפעולה( החזרת הערך החדש ) לפי האלגוריתם הבא.</w:t>
+      </w:r>
+      <w:r>
+        <w:rPr>
+          <w:rtl/>
+        </w:rPr>
+        <w:br/>
+      </w:r>
+      <w:r>
+        <w:rPr>
+          <w:rFonts w:hint="cs"/>
+          <w:rtl/>
+        </w:rPr>
+        <w:t>כאשר</w:t>
+      </w:r>
+      <w:r>
+        <w:rPr>
+          <w:rFonts w:hint="cs"/>
+          <w:rtl/>
+        </w:rPr>
+        <w:t xml:space="preserve"> יש בשאלה שלנו רק חפץ אחד ו</w:t>
       </w:r>
       <w:r>
         <w:t>n</w:t>
@@ -280,7 +319,35 @@
           <w:rFonts w:hint="cs"/>
           <w:rtl/>
         </w:rPr>
-        <w:t xml:space="preserve"> שחקנים , כאשר השחקן הראשון יודע את כל הערכים של השחקנים האחרים לחפץ, אז נבחר את הערך </w:t>
+        <w:t xml:space="preserve"> שחקנים ,</w:t>
+      </w:r>
+      <w:r>
+        <w:rPr>
+          <w:rFonts w:hint="cs"/>
+          <w:rtl/>
+        </w:rPr>
+        <w:t>ו</w:t>
+      </w:r>
+      <w:r>
+        <w:rPr>
+          <w:rFonts w:hint="cs"/>
+          <w:rtl/>
+        </w:rPr>
+        <w:t>השחקן הראשון יודע את כל הערכים של השחקנים האחרים לחפץ,</w:t>
+      </w:r>
+      <w:r>
+        <w:rPr>
+          <w:rFonts w:hint="cs"/>
+          <w:rtl/>
+        </w:rPr>
+        <w:t xml:space="preserve"> מכאן</w:t>
+      </w:r>
+      <w:r>
+        <w:rPr>
+          <w:rFonts w:hint="cs"/>
+          <w:rtl/>
+        </w:rPr>
+        <w:t xml:space="preserve"> נבחר את הערך </w:t>
       </w:r>
       <w:r>
         <w:rPr>
@@ -307,20 +374,61 @@
           <w:rFonts w:hint="cs"/>
           <w:rtl/>
         </w:rPr>
+        <w:t>אם אראה כי הערך הנוכחי של השחקן הראשון גבוה יותר מהערך המקסימאלי של כל השחקנים אזי,</w:t>
+      </w:r>
+      <w:r>
+        <w:rPr>
+          <w:rtl/>
+        </w:rPr>
+        <w:br/>
+      </w:r>
+      <w:r>
+        <w:rPr>
+          <w:rFonts w:hint="cs"/>
+          <w:rtl/>
+        </w:rPr>
         <w:t>נשנה את הערך של השחקן הראשון לחפץ להיות המקסימום שמצאנו ועוד אחד.</w:t>
       </w:r>
       <w:r>
         <w:rPr>
-          <w:rtl/>
-        </w:rPr>
-        <w:br/>
-      </w:r>
-      <w:r>
-        <w:rPr>
-          <w:rFonts w:hint="cs"/>
-          <w:rtl/>
-        </w:rPr>
-        <w:t xml:space="preserve">כך השחקן </w:t>
+          <w:rFonts w:hint="cs"/>
+          <w:rtl/>
+        </w:rPr>
+        <w:t>( נקטין את הערך של השחקן הראשון).</w:t>
+      </w:r>
+      <w:r>
+        <w:rPr>
+          <w:rFonts w:hint="cs"/>
+          <w:rtl/>
+        </w:rPr>
+        <w:t xml:space="preserve"> ובכך הגדלנו את התועלת כי השחקן הראשון שילם פחות על החפץ מהערך האמיתי שהוא נתן. </w:t>
+      </w:r>
+      <w:r>
+        <w:rPr>
+          <w:rtl/>
+        </w:rPr>
+        <w:br/>
+      </w:r>
+      <w:r>
+        <w:rPr>
+          <w:rFonts w:hint="cs"/>
+          <w:rtl/>
+        </w:rPr>
+        <w:t xml:space="preserve">כך </w:t>
+      </w:r>
+      <w:r>
+        <w:rPr>
+          <w:rFonts w:hint="cs"/>
+          <w:rtl/>
+        </w:rPr>
+        <w:t>אם במידה ו</w:t>
+      </w:r>
+      <w:r>
+        <w:rPr>
+          <w:rFonts w:hint="cs"/>
+          <w:rtl/>
+        </w:rPr>
+        <w:t xml:space="preserve">השחקן </w:t>
       </w:r>
       <w:r>
         <w:rPr>
@@ -334,6 +442,20 @@
           <w:rFonts w:hint="cs"/>
           <w:rtl/>
         </w:rPr>
+        <w:t>יהיה בעל הערך הגבוה ביותר הוא,</w:t>
+      </w:r>
+      <w:r>
+        <w:rPr>
+          <w:rFonts w:hint="cs"/>
+          <w:rtl/>
+        </w:rPr>
+        <w:t xml:space="preserve"> </w:t>
+      </w:r>
+      <w:r>
+        <w:rPr>
+          <w:rFonts w:hint="cs"/>
+          <w:rtl/>
+        </w:rPr>
         <w:t>גם יקבל את החפץ וג</w:t>
       </w:r>
       <w:r>
@@ -341,7 +463,21 @@
           <w:rFonts w:hint="cs"/>
           <w:rtl/>
         </w:rPr>
-        <w:t xml:space="preserve">ם ישלם הכי פחות משהיה משלם אילו היה מחזיר </w:t>
+        <w:t>ם ישלם</w:t>
+      </w:r>
+      <w:r>
+        <w:rPr>
+          <w:rFonts w:hint="cs"/>
+          <w:rtl/>
+        </w:rPr>
+        <w:t xml:space="preserve"> </w:t>
+      </w:r>
+      <w:r>
+        <w:rPr>
+          <w:rFonts w:hint="cs"/>
+          <w:rtl/>
+        </w:rPr>
+        <w:t xml:space="preserve">פחות משהיה משלם אילו היה מחזיר </w:t>
       </w:r>
       <w:r>
         <w:rPr>
@@ -368,15 +504,149 @@
           <w:rFonts w:hint="cs"/>
           <w:rtl/>
         </w:rPr>
-        <w:t xml:space="preserve">במקרה הראשון, לשחקן הראשון היה ערך נמוך </w:t>
+        <w:t xml:space="preserve">במקרה </w:t>
+      </w:r>
+      <w:r>
+        <w:rPr>
+          <w:rFonts w:hint="cs"/>
+          <w:rtl/>
+        </w:rPr>
+        <w:t>זה</w:t>
+      </w:r>
+      <w:r>
+        <w:rPr>
+          <w:rFonts w:hint="cs"/>
+          <w:rtl/>
+        </w:rPr>
+        <w:t>, לשחקן הראשון היה את הערך המקסימאלי מבין כל השחקנים אך יכול להיות שההפרש בינו לבין הערך המקסימלי במקום השני היה גדול בהרבה מהפרש של 1 , וכך השחקן אכן היה מקבל את החפץ אך היה משלם הרבה יותר ממה שהיה משלם אילו היה יודע את ערכי השחקנים.</w:t>
+      </w:r>
+      <w:r>
+        <w:rPr>
+          <w:rtl/>
+        </w:rPr>
+        <w:br/>
+      </w:r>
+      <w:r>
+        <w:rPr>
+          <w:rFonts w:hint="cs"/>
+          <w:rtl/>
+        </w:rPr>
+        <w:t xml:space="preserve">(אני מניח שהערכים שהשחקנים יכולים לבחור הם ערכים שלמים, במידה והיו ערכים עם שברים </w:t>
+      </w:r>
+      <w:r>
+        <w:rPr>
+          <w:rFonts w:hint="cs"/>
+          <w:rtl/>
+        </w:rPr>
+        <w:t>היית</w:t>
+      </w:r>
+      <w:r>
+        <w:rPr>
+          <w:rFonts w:hint="eastAsia"/>
+          <w:rtl/>
+        </w:rPr>
+        <w:t>י</w:t>
+      </w:r>
+      <w:r>
+        <w:rPr>
+          <w:rFonts w:hint="cs"/>
+          <w:rtl/>
+        </w:rPr>
+        <w:t xml:space="preserve"> מחליט בסוף האלגוריתם להוסיף </w:t>
+      </w:r>
+      <w:r>
+        <w:rPr>
+          <w:rFonts w:hint="cs"/>
+          <w:rtl/>
+        </w:rPr>
+        <w:t>0.1 במקום 1)</w:t>
+      </w:r>
+      <w:r>
+        <w:rPr>
+          <w:rtl/>
+        </w:rPr>
+        <w:br/>
+      </w:r>
+      <w:r>
+        <w:rPr>
+          <w:rFonts w:hint="cs"/>
+          <w:rtl/>
+        </w:rPr>
+        <w:t>במידה והערך של השחקן הראשון קטן מן המקסימום של הערך של השחקנים האחרים, נשאיר לשחקן הראשון את אותו הערך. כ</w:t>
+      </w:r>
+      <w:r>
+        <w:rPr>
+          <w:rFonts w:hint="cs"/>
+          <w:rtl/>
+        </w:rPr>
+        <w:t>א</w:t>
+      </w:r>
+      <w:r>
+        <w:rPr>
+          <w:rFonts w:hint="cs"/>
+          <w:rtl/>
+        </w:rPr>
+        <w:t>ן לא נשנה את התועלת של השחקן הראשון לאומת הערך האמיתי שלו, כי לא נרצה לשלם מחיר מופרז על חפץ ולהקטין את התועלת של השחקן הראשון.</w:t>
+      </w:r>
+      <w:r>
+        <w:rPr>
+          <w:rtl/>
+        </w:rPr>
+        <w:br/>
+      </w:r>
+      <w:r>
+        <w:br/>
+      </w:r>
+      <w:r>
+        <w:br/>
+      </w:r>
+      <w:r>
+        <w:br/>
+      </w:r>
+      <w:r>
+        <w:br/>
+      </w:r>
+      <w:r>
+        <w:rPr>
+          <w:rtl/>
+        </w:rPr>
+        <w:br/>
+      </w:r>
+      <w:r>
+        <w:rPr>
+          <w:rFonts w:hint="cs"/>
+          <w:u w:val="single"/>
+          <w:rtl/>
+        </w:rPr>
+        <w:lastRenderedPageBreak/>
+        <w:t>אלגוריתם מציאת הערך האופטימאלי לשחקן 1:</w:t>
+      </w:r>
+      <w:r>
+        <w:rPr>
+          <w:rtl/>
+        </w:rPr>
+        <w:br/>
+      </w:r>
+      <w:r>
+        <w:rPr>
+          <w:rFonts w:hint="cs"/>
+          <w:rtl/>
+        </w:rPr>
+        <w:t xml:space="preserve">0) קלט: האלגוריתם מקבל רשימה של ערכי השחקנים ( משחקן 2 עד </w:t>
+      </w:r>
+      <w:r>
+        <w:t>n</w:t>
+      </w:r>
+      <w:r>
+        <w:rPr>
+          <w:rFonts w:hint="cs"/>
+          <w:rtl/>
+        </w:rPr>
+        <w:t xml:space="preserve"> ) בשם </w:t>
       </w:r>
       <w:proofErr w:type="spellStart"/>
       <w:r>
-        <w:rPr>
-          <w:rFonts w:hint="cs"/>
-          <w:rtl/>
-        </w:rPr>
-        <w:t>מלשחקן</w:t>
+        <w:t>valueList</w:t>
       </w:r>
       <w:proofErr w:type="spellEnd"/>
       <w:r>
@@ -384,104 +654,56 @@
           <w:rFonts w:hint="cs"/>
           <w:rtl/>
         </w:rPr>
-        <w:t xml:space="preserve"> עם הערך המקסימאלי, השחקן הראשון לא היה מקבל את החפץ אלא רק חלק מהכסף לפי הערך המקסימאלי חלקי מספר השחקנים.</w:t>
-      </w:r>
-      <w:r>
-        <w:rPr>
-          <w:rtl/>
-        </w:rPr>
-        <w:br/>
-      </w:r>
-      <w:r>
-        <w:rPr>
-          <w:rFonts w:hint="cs"/>
-          <w:rtl/>
-        </w:rPr>
-        <w:t>במקרה השני, לשחקן הראשון היה את הערך המקסימאלי מבין כל השחקנים אך יכול להיות שההפרש בינו לבין הערך המקסימלי במקום השני היה גדול בהרבה מהפרש של 1 , וכך השחקן אכן היה מקבל את החפץ אך היה משלם הרבה יותר ממה שהיה משלם אילו היה יודע את ערכי השחקנים.</w:t>
-      </w:r>
-      <w:r>
-        <w:rPr>
-          <w:rtl/>
-        </w:rPr>
-        <w:br/>
-      </w:r>
-      <w:r>
-        <w:rPr>
-          <w:rFonts w:hint="cs"/>
-          <w:rtl/>
-        </w:rPr>
-        <w:t xml:space="preserve">(אני מניח שהערכים שהשחקנים יכולים לבחור הם ערכים שלמים, במידה והיו ערכים עם שברים </w:t>
-      </w:r>
-      <w:r>
-        <w:rPr>
-          <w:rFonts w:hint="cs"/>
-          <w:rtl/>
-        </w:rPr>
-        <w:t>היית</w:t>
-      </w:r>
-      <w:r>
-        <w:rPr>
-          <w:rFonts w:hint="eastAsia"/>
-          <w:rtl/>
-        </w:rPr>
-        <w:t>י</w:t>
-      </w:r>
-      <w:r>
-        <w:rPr>
-          <w:rFonts w:hint="cs"/>
-          <w:rtl/>
-        </w:rPr>
-        <w:t xml:space="preserve"> מחליט בסוף האלגוריתם להוסיף </w:t>
-      </w:r>
-      <w:r>
-        <w:rPr>
-          <w:rFonts w:hint="cs"/>
-          <w:rtl/>
-        </w:rPr>
-        <w:t>0.1 במקום 1)</w:t>
-      </w:r>
-      <w:r>
-        <w:rPr>
-          <w:rtl/>
-        </w:rPr>
-        <w:br/>
-      </w:r>
-      <w:r>
-        <w:rPr>
-          <w:rtl/>
-        </w:rPr>
-        <w:br/>
-      </w:r>
-      <w:r>
-        <w:rPr>
-          <w:rFonts w:hint="cs"/>
-          <w:u w:val="single"/>
-          <w:rtl/>
-        </w:rPr>
-        <w:t>אלגוריתם מציאת הערך האופטימאלי לשחקן 1:</w:t>
-      </w:r>
-      <w:r>
-        <w:rPr>
-          <w:rtl/>
-        </w:rPr>
-        <w:br/>
-      </w:r>
-      <w:r>
-        <w:rPr>
-          <w:rFonts w:hint="cs"/>
-          <w:rtl/>
-        </w:rPr>
-        <w:t xml:space="preserve">0) קלט: האלגוריתם מקבל רשימה של ערכי השחקנים ( משחקן 2 עד </w:t>
-      </w:r>
-      <w:r>
-        <w:t>n</w:t>
-      </w:r>
-      <w:r>
-        <w:rPr>
-          <w:rFonts w:hint="cs"/>
-          <w:rtl/>
-        </w:rPr>
-        <w:t xml:space="preserve"> ) בשם </w:t>
+        <w:t xml:space="preserve"> ואת הערך האמיתי של השחקן הראשון </w:t>
+      </w:r>
+      <w:r>
+        <w:t>player1Val</w:t>
+      </w:r>
+      <w:r>
+        <w:rPr>
+          <w:rtl/>
+        </w:rPr>
+        <w:br/>
+      </w:r>
+      <w:r>
+        <w:rPr>
+          <w:rFonts w:hint="cs"/>
+          <w:rtl/>
+        </w:rPr>
+        <w:t xml:space="preserve">1) הגדר משתנה </w:t>
+      </w:r>
+      <w:r>
+        <w:t>max</w:t>
+      </w:r>
+      <w:r>
+        <w:rPr>
+          <w:rFonts w:hint="cs"/>
+          <w:rtl/>
+        </w:rPr>
+        <w:t xml:space="preserve"> בערך 0</w:t>
+      </w:r>
+      <w:r>
+        <w:rPr>
+          <w:rtl/>
+        </w:rPr>
+        <w:br/>
+      </w:r>
+      <w:r>
+        <w:rPr>
+          <w:rFonts w:hint="cs"/>
+          <w:rtl/>
+        </w:rPr>
+        <w:t xml:space="preserve">2) </w:t>
+      </w:r>
+      <w:r>
+        <w:rPr>
+          <w:rFonts w:hint="cs"/>
+          <w:rtl/>
+        </w:rPr>
+        <w:t>עבור על כל הערכים ב</w:t>
+      </w:r>
+      <w:r>
+        <w:t xml:space="preserve"> </w:t>
       </w:r>
       <w:proofErr w:type="spellStart"/>
       <w:r>
@@ -489,216 +711,190 @@
       </w:r>
       <w:proofErr w:type="spellEnd"/>
       <w:r>
-        <w:rPr>
-          <w:rtl/>
-        </w:rPr>
-        <w:br/>
-      </w:r>
-      <w:r>
-        <w:rPr>
-          <w:rFonts w:hint="cs"/>
-          <w:rtl/>
-        </w:rPr>
-        <w:t xml:space="preserve">1) הגדר משתנה </w:t>
+        <w:t xml:space="preserve">  </w:t>
+      </w:r>
+      <w:r>
+        <w:rPr>
+          <w:rFonts w:hint="cs"/>
+        </w:rPr>
+        <w:t xml:space="preserve"> </w:t>
+      </w:r>
+      <w:r>
+        <w:rPr>
+          <w:rFonts w:hint="cs"/>
+          <w:rtl/>
+        </w:rPr>
+        <w:t xml:space="preserve"> . ערך נוכחי יקר</w:t>
+      </w:r>
+      <w:r>
+        <w:rPr>
+          <w:rFonts w:hint="cs"/>
+          <w:rtl/>
+        </w:rPr>
+        <w:t xml:space="preserve">א </w:t>
+      </w:r>
+      <w:r>
+        <w:rPr>
+          <w:rFonts w:hint="cs"/>
+          <w:rtl/>
+        </w:rPr>
+        <w:t xml:space="preserve">בשם </w:t>
+      </w:r>
+      <w:proofErr w:type="spellStart"/>
+      <w:r>
+        <w:t>currVal</w:t>
+      </w:r>
+      <w:proofErr w:type="spellEnd"/>
+      <w:r>
+        <w:br/>
+        <w:t xml:space="preserve">    </w:t>
+      </w:r>
+      <w:r>
+        <w:rPr>
+          <w:rFonts w:hint="cs"/>
+          <w:rtl/>
+        </w:rPr>
+        <w:t xml:space="preserve">    2א) אם </w:t>
+      </w:r>
+      <w:proofErr w:type="spellStart"/>
+      <w:r>
+        <w:t>currVall</w:t>
+      </w:r>
+      <w:proofErr w:type="spellEnd"/>
+      <w:r>
+        <w:rPr>
+          <w:rFonts w:hint="cs"/>
+          <w:rtl/>
+        </w:rPr>
+        <w:t xml:space="preserve"> גדול מ</w:t>
       </w:r>
       <w:r>
         <w:t>max</w:t>
       </w:r>
       <w:r>
         <w:rPr>
-          <w:rFonts w:hint="cs"/>
-          <w:rtl/>
-        </w:rPr>
-        <w:t xml:space="preserve"> בערך 0</w:t>
-      </w:r>
-      <w:r>
-        <w:rPr>
-          <w:rtl/>
-        </w:rPr>
-        <w:br/>
-      </w:r>
-      <w:r>
-        <w:rPr>
-          <w:rFonts w:hint="cs"/>
-          <w:rtl/>
-        </w:rPr>
-        <w:t xml:space="preserve">2) </w:t>
-      </w:r>
-      <w:r>
-        <w:rPr>
-          <w:rFonts w:hint="cs"/>
-          <w:rtl/>
-        </w:rPr>
-        <w:t>עבור על כל הערכים ב</w:t>
-      </w:r>
-      <w:r>
+          <w:rtl/>
+        </w:rPr>
+        <w:br/>
+      </w:r>
+      <w:r>
+        <w:t xml:space="preserve">      </w:t>
+      </w:r>
+      <w:r>
+        <w:rPr>
+          <w:rFonts w:hint="cs"/>
+          <w:rtl/>
+        </w:rPr>
+        <w:t xml:space="preserve">              2אא) אז הגדר את </w:t>
+      </w:r>
+      <w:r>
+        <w:t>max</w:t>
+      </w:r>
+      <w:r>
+        <w:rPr>
+          <w:rFonts w:hint="cs"/>
+          <w:rtl/>
+        </w:rPr>
+        <w:t xml:space="preserve"> כערך הנוכחי של </w:t>
+      </w:r>
+      <w:proofErr w:type="spellStart"/>
+      <w:r>
+        <w:t>currVal</w:t>
+      </w:r>
+      <w:proofErr w:type="spellEnd"/>
+      <w:r>
+        <w:rPr>
+          <w:rtl/>
+        </w:rPr>
+        <w:br/>
+      </w:r>
+      <w:r>
+        <w:rPr>
+          <w:rFonts w:hint="cs"/>
+          <w:rtl/>
+        </w:rPr>
+        <w:t xml:space="preserve">3) </w:t>
+      </w:r>
+      <w:r>
+        <w:rPr>
+          <w:rFonts w:hint="cs"/>
+          <w:rtl/>
+        </w:rPr>
+        <w:t xml:space="preserve">האם </w:t>
+      </w:r>
+      <w:r>
+        <w:rPr>
+          <w:rFonts w:hint="cs"/>
+          <w:rtl/>
+        </w:rPr>
         <w:t xml:space="preserve"> </w:t>
       </w:r>
-      <w:proofErr w:type="spellStart"/>
-      <w:r>
-        <w:t>valueList</w:t>
-      </w:r>
-      <w:proofErr w:type="spellEnd"/>
-      <w:r>
-        <w:t xml:space="preserve">  </w:t>
-      </w:r>
-      <w:r>
-        <w:rPr>
-          <w:rFonts w:hint="cs"/>
+      <w:r>
+        <w:t>player1Val</w:t>
+      </w:r>
+      <w:r>
+        <w:rPr>
+          <w:rFonts w:hint="cs"/>
+          <w:rtl/>
+        </w:rPr>
+        <w:t xml:space="preserve"> גדול ממש מ</w:t>
+      </w:r>
+      <w:r>
+        <w:t>max</w:t>
+      </w:r>
+      <w:r>
+        <w:br/>
+        <w:t xml:space="preserve">    </w:t>
+      </w:r>
+      <w:r>
+        <w:rPr>
+          <w:rFonts w:hint="cs"/>
+          <w:rtl/>
+        </w:rPr>
+        <w:t xml:space="preserve">    3</w:t>
+      </w:r>
+      <w:r>
+        <w:rPr>
+          <w:rFonts w:hint="cs"/>
+          <w:rtl/>
+        </w:rPr>
+        <w:t xml:space="preserve">א) </w:t>
+      </w:r>
+      <w:r>
+        <w:t xml:space="preserve">player1Val </w:t>
+      </w:r>
+      <w:r>
+        <w:rPr>
+          <w:rFonts w:hint="cs"/>
+          <w:rtl/>
+        </w:rPr>
+        <w:t xml:space="preserve"> יהיה שווה </w:t>
+      </w:r>
+      <w:r>
+        <w:t>max +1</w:t>
+      </w:r>
+      <w:r>
+        <w:rPr>
+          <w:rtl/>
+        </w:rPr>
+        <w:br/>
+      </w:r>
+      <w:r>
+        <w:rPr>
+          <w:rFonts w:hint="cs"/>
+          <w:rtl/>
+        </w:rPr>
+        <w:t xml:space="preserve">4) החזר את </w:t>
+      </w:r>
+      <w:r>
+        <w:t xml:space="preserve">player1Val </w:t>
+      </w:r>
+      <w:r>
+        <w:rPr>
+          <w:rFonts w:hint="cs"/>
+          <w:rtl/>
         </w:rPr>
         <w:t xml:space="preserve"> </w:t>
-      </w:r>
-      <w:r>
-        <w:rPr>
-          <w:rFonts w:hint="cs"/>
-          <w:rtl/>
-        </w:rPr>
-        <w:t xml:space="preserve"> . ערך נוכחי יקר</w:t>
-      </w:r>
-      <w:r>
-        <w:rPr>
-          <w:rFonts w:hint="cs"/>
-          <w:rtl/>
-        </w:rPr>
-        <w:t xml:space="preserve">א </w:t>
-      </w:r>
-      <w:r>
-        <w:rPr>
-          <w:rFonts w:hint="cs"/>
-          <w:rtl/>
-        </w:rPr>
-        <w:t xml:space="preserve">בשם </w:t>
-      </w:r>
-      <w:proofErr w:type="spellStart"/>
-      <w:r>
-        <w:t>currVal</w:t>
-      </w:r>
-      <w:proofErr w:type="spellEnd"/>
-      <w:r>
-        <w:br/>
-        <w:t xml:space="preserve">    </w:t>
-      </w:r>
-      <w:r>
-        <w:rPr>
-          <w:rFonts w:hint="cs"/>
-          <w:rtl/>
-        </w:rPr>
-        <w:t xml:space="preserve">    2א) אם </w:t>
-      </w:r>
-      <w:proofErr w:type="spellStart"/>
-      <w:r>
-        <w:t>currVall</w:t>
-      </w:r>
-      <w:proofErr w:type="spellEnd"/>
-      <w:r>
-        <w:rPr>
-          <w:rFonts w:hint="cs"/>
-          <w:rtl/>
-        </w:rPr>
-        <w:t xml:space="preserve"> גדול מ</w:t>
-      </w:r>
-      <w:r>
-        <w:t>max</w:t>
-      </w:r>
-      <w:r>
-        <w:rPr>
-          <w:rtl/>
-        </w:rPr>
-        <w:br/>
-      </w:r>
-      <w:r>
-        <w:t xml:space="preserve">      </w:t>
-      </w:r>
-      <w:r>
-        <w:rPr>
-          <w:rFonts w:hint="cs"/>
-          <w:rtl/>
-        </w:rPr>
-        <w:t xml:space="preserve">              2אא) אז הגדר את </w:t>
-      </w:r>
-      <w:r>
-        <w:t>max</w:t>
-      </w:r>
-      <w:r>
-        <w:rPr>
-          <w:rFonts w:hint="cs"/>
-          <w:rtl/>
-        </w:rPr>
-        <w:t xml:space="preserve"> כערך הנוכחי של </w:t>
-      </w:r>
-      <w:proofErr w:type="spellStart"/>
-      <w:r>
-        <w:t>currVal</w:t>
-      </w:r>
-      <w:proofErr w:type="spellEnd"/>
-      <w:r>
-        <w:rPr>
-          <w:rtl/>
-        </w:rPr>
-        <w:br/>
-      </w:r>
-      <w:r>
-        <w:rPr>
-          <w:rFonts w:hint="cs"/>
-          <w:rtl/>
-        </w:rPr>
-        <w:t xml:space="preserve">3) הגדר את </w:t>
-      </w:r>
-      <w:r>
-        <w:t>max</w:t>
-      </w:r>
-      <w:r>
-        <w:rPr>
-          <w:rFonts w:hint="cs"/>
-          <w:rtl/>
-        </w:rPr>
-        <w:t xml:space="preserve"> </w:t>
-      </w:r>
-      <w:r>
-        <w:t xml:space="preserve"> </w:t>
-      </w:r>
-      <w:r>
-        <w:rPr>
-          <w:rFonts w:hint="cs"/>
-          <w:rtl/>
-        </w:rPr>
-        <w:t>להיות שווה</w:t>
-      </w:r>
-      <w:r>
-        <w:t xml:space="preserve"> </w:t>
-      </w:r>
-      <w:r>
-        <w:rPr>
-          <w:rFonts w:hint="cs"/>
-          <w:rtl/>
-        </w:rPr>
-        <w:t xml:space="preserve"> </w:t>
-      </w:r>
-      <w:r>
-        <w:t>max</w:t>
-      </w:r>
-      <w:r>
-        <w:rPr>
-          <w:rFonts w:hint="cs"/>
-          <w:rtl/>
-        </w:rPr>
-        <w:t xml:space="preserve"> ועוד 1 </w:t>
-      </w:r>
-      <w:r>
-        <w:rPr>
-          <w:rtl/>
-        </w:rPr>
-        <w:br/>
-      </w:r>
-      <w:r>
-        <w:rPr>
-          <w:rFonts w:hint="cs"/>
-          <w:rtl/>
-        </w:rPr>
-        <w:t xml:space="preserve">4) החזר את </w:t>
-      </w:r>
-      <w:r>
-        <w:t>max</w:t>
       </w:r>
     </w:p>
     <w:sectPr>
@@ -834,6 +1030,7 @@
     <w:lsdException w:name="HTML Sample" w:semiHidden="1" w:unhideWhenUsed="1"/>
     <w:lsdException w:name="HTML Typewriter" w:semiHidden="1" w:unhideWhenUsed="1"/>
     <w:lsdException w:name="HTML Variable" w:semiHidden="1" w:unhideWhenUsed="1"/>
+    <w:lsdException w:name="Normal Table" w:semiHidden="1" w:unhideWhenUsed="1"/>
     <w:lsdException w:name="annotation subject" w:semiHidden="1" w:unhideWhenUsed="1"/>
     <w:lsdException w:name="No List" w:semiHidden="1" w:unhideWhenUsed="1"/>
     <w:lsdException w:name="Outline List 1" w:semiHidden="1" w:unhideWhenUsed="1"/>
@@ -880,8 +1077,10 @@
     <w:lsdException w:name="Table Subtle 2" w:semiHidden="1" w:unhideWhenUsed="1"/>
     <w:lsdException w:name="Table Web 1" w:semiHidden="1" w:unhideWhenUsed="1"/>
     <w:lsdException w:name="Table Web 2" w:semiHidden="1" w:unhideWhenUsed="1"/>
+    <w:lsdException w:name="Table Web 3" w:semiHidden="1" w:unhideWhenUsed="1"/>
     <w:lsdException w:name="Balloon Text" w:semiHidden="1" w:unhideWhenUsed="1"/>
     <w:lsdException w:name="Table Grid" w:uiPriority="39"/>
+    <w:lsdException w:name="Table Theme" w:semiHidden="1" w:unhideWhenUsed="1"/>
     <w:lsdException w:name="Placeholder Text" w:semiHidden="1"/>
     <w:lsdException w:name="No Spacing" w:uiPriority="1" w:qFormat="1"/>
     <w:lsdException w:name="Light Shading" w:uiPriority="60"/>

</xml_diff>